<commit_message>
deleted info from team info doc
</commit_message>
<xml_diff>
--- a/Team info.docx
+++ b/Team info.docx
@@ -71,11 +71,7 @@
           <w:tcPr>
             <w:tcW w:w="2245" w:type="dxa"/>
           </w:tcPr>
-          <w:p>
-            <w:r>
-              <w:t>33525889</w:t>
-            </w:r>
-          </w:p>
+          <w:p/>
         </w:tc>
         <w:tc>
           <w:tcPr>
@@ -83,7 +79,7 @@
           </w:tcPr>
           <w:p>
             <w:r>
-              <w:t>mzdun001@gold.ac.uk</w:t>
+              <w:t>@gold.ac.uk</w:t>
             </w:r>
           </w:p>
         </w:tc>
@@ -93,15 +89,7 @@
           </w:tcPr>
           <w:p>
             <w:r>
-              <w:t xml:space="preserve">Part1, Part2: </w:t>
-            </w:r>
-            <w:proofErr w:type="spellStart"/>
-            <w:r>
-              <w:t>kNN</w:t>
-            </w:r>
-            <w:proofErr w:type="spellEnd"/>
-            <w:r>
-              <w:t>, Decision Tree, SVM</w:t>
+              <w:t>Part1, Part2: kNN, Decision Tree, SVM</w:t>
             </w:r>
           </w:p>
         </w:tc>
@@ -121,19 +109,17 @@
           <w:tcPr>
             <w:tcW w:w="2245" w:type="dxa"/>
           </w:tcPr>
-          <w:p>
-            <w:r>
-              <w:t>33642176</w:t>
-            </w:r>
-          </w:p>
+          <w:p/>
         </w:tc>
         <w:tc>
           <w:tcPr>
             <w:tcW w:w="2268" w:type="dxa"/>
           </w:tcPr>
           <w:p>
-            <w:r>
-              <w:t>kknox001@gold.ac.uk</w:t>
+            <w:bookmarkStart w:id="0" w:name="_GoBack"/>
+            <w:bookmarkEnd w:id="0"/>
+            <w:r>
+              <w:t>@gold.ac.uk</w:t>
             </w:r>
           </w:p>
         </w:tc>

</xml_diff>